<commit_message>
with new web service document
</commit_message>
<xml_diff>
--- a/web_services.docx
+++ b/web_services.docx
@@ -4622,8 +4622,6 @@
               </w:rPr>
               <w:t>=0 for diable</w:t>
             </w:r>
-            <w:bookmarkStart w:id="1" w:name="_GoBack"/>
-            <w:bookmarkEnd w:id="1"/>
           </w:p>
         </w:tc>
       </w:tr>
@@ -10606,6 +10604,74 @@
                 <w:szCs w:val="20"/>
               </w:rPr>
               <w:t>."}}</w:t>
+            </w:r>
+          </w:p>
+          <w:p>
+            <w:pPr>
+              <w:spacing w:line="283" w:lineRule="atLeast"/>
+              <w:rPr>
+                <w:rFonts w:ascii="Arial" w:eastAsia="Times New Roman" w:hAnsi="Arial" w:cs="Arial"/>
+                <w:color w:val="000000"/>
+                <w:sz w:val="24"/>
+                <w:szCs w:val="24"/>
+              </w:rPr>
+            </w:pPr>
+          </w:p>
+          <w:p>
+            <w:pPr>
+              <w:spacing w:line="283" w:lineRule="atLeast"/>
+              <w:rPr>
+                <w:rFonts w:ascii="Arial" w:eastAsia="Times New Roman" w:hAnsi="Arial" w:cs="Arial"/>
+                <w:color w:val="000000"/>
+                <w:sz w:val="24"/>
+                <w:szCs w:val="24"/>
+              </w:rPr>
+            </w:pPr>
+            <w:r>
+              <w:rPr>
+                <w:rFonts w:ascii="Arial" w:eastAsia="Times New Roman" w:hAnsi="Arial" w:cs="Arial"/>
+                <w:color w:val="000000"/>
+                <w:sz w:val="24"/>
+                <w:szCs w:val="24"/>
+              </w:rPr>
+              <w:t>In case if user requested(receiver) user does not allow to send friend request:</w:t>
+            </w:r>
+          </w:p>
+          <w:p>
+            <w:pPr>
+              <w:tabs>
+                <w:tab w:val="left" w:pos="916"/>
+                <w:tab w:val="left" w:pos="1832"/>
+                <w:tab w:val="left" w:pos="2748"/>
+                <w:tab w:val="left" w:pos="3664"/>
+                <w:tab w:val="left" w:pos="4580"/>
+                <w:tab w:val="left" w:pos="5496"/>
+                <w:tab w:val="left" w:pos="6412"/>
+                <w:tab w:val="left" w:pos="7328"/>
+                <w:tab w:val="left" w:pos="8244"/>
+                <w:tab w:val="left" w:pos="9160"/>
+                <w:tab w:val="left" w:pos="10076"/>
+                <w:tab w:val="left" w:pos="10992"/>
+                <w:tab w:val="left" w:pos="11908"/>
+                <w:tab w:val="left" w:pos="12824"/>
+                <w:tab w:val="left" w:pos="13740"/>
+                <w:tab w:val="left" w:pos="14656"/>
+              </w:tabs>
+              <w:rPr>
+                <w:rFonts w:ascii="Courier New" w:eastAsia="Times New Roman" w:hAnsi="Courier New" w:cs="Courier New"/>
+                <w:color w:val="00B0F0"/>
+                <w:sz w:val="20"/>
+                <w:szCs w:val="20"/>
+              </w:rPr>
+            </w:pPr>
+            <w:r>
+              <w:rPr>
+                <w:rFonts w:ascii="Courier New" w:eastAsia="Times New Roman" w:hAnsi="Courier New" w:cs="Courier New"/>
+                <w:color w:val="00B0F0"/>
+                <w:sz w:val="20"/>
+                <w:szCs w:val="20"/>
+              </w:rPr>
+              <w:t>{"status":1,"statusCode":14006,"value":{"response_msg":"Request user does not allow to send friend request."}}</w:t>
             </w:r>
           </w:p>
           <w:p>
@@ -14538,23 +14604,7 @@
           <w:bCs w:val="0"/>
           <w:color w:val="000000"/>
         </w:rPr>
-        <w:t>18</w:t>
-      </w:r>
-      <w:r>
-        <w:rPr>
-          <w:rFonts w:ascii="Arial" w:eastAsia="Times New Roman" w:hAnsi="Arial" w:cs="Arial"/>
-          <w:bCs w:val="0"/>
-          <w:color w:val="000000"/>
-        </w:rPr>
-        <w:t xml:space="preserve">. </w:t>
-      </w:r>
-      <w:r>
-        <w:rPr>
-          <w:rFonts w:ascii="Arial" w:eastAsia="Times New Roman" w:hAnsi="Arial" w:cs="Arial"/>
-          <w:bCs w:val="0"/>
-          <w:color w:val="000000"/>
-        </w:rPr>
-        <w:t>To accept all friends request</w:t>
+        <w:t>18. To accept all friends request</w:t>
       </w:r>
     </w:p>
     <w:p/>
@@ -15112,16 +15162,7 @@
                 <w:sz w:val="20"/>
                 <w:szCs w:val="20"/>
               </w:rPr>
-              <w:t xml:space="preserve"> </w:t>
-            </w:r>
-            <w:r>
-              <w:rPr>
-                <w:rFonts w:ascii="Courier New" w:eastAsia="Times New Roman" w:hAnsi="Courier New" w:cs="Courier New"/>
-                <w:color w:val="000000"/>
-                <w:sz w:val="20"/>
-                <w:szCs w:val="20"/>
-              </w:rPr>
-              <w:t xml:space="preserve">Unable to </w:t>
+              <w:t xml:space="preserve"> Unable to </w:t>
             </w:r>
             <w:r>
               <w:rPr>
@@ -15965,7 +16006,15 @@
           <w:bCs w:val="0"/>
           <w:color w:val="000000"/>
         </w:rPr>
-        <w:t>unable notification setting</w:t>
+        <w:t>e</w:t>
+      </w:r>
+      <w:r>
+        <w:rPr>
+          <w:rFonts w:ascii="Arial" w:eastAsia="Times New Roman" w:hAnsi="Arial" w:cs="Arial"/>
+          <w:bCs w:val="0"/>
+          <w:color w:val="000000"/>
+        </w:rPr>
+        <w:t>nable notification setting</w:t>
       </w:r>
     </w:p>
     <w:p/>
@@ -16047,7 +16096,10 @@
               <w:t>.php?task=</w:t>
             </w:r>
             <w:r>
-              <w:t>unableNotify</w:t>
+              <w:t>e</w:t>
+            </w:r>
+            <w:r>
+              <w:t>nableNotify</w:t>
             </w:r>
           </w:p>
         </w:tc>
@@ -16106,7 +16158,10 @@
               <w:t>task=</w:t>
             </w:r>
             <w:r>
-              <w:t>unableNotify</w:t>
+              <w:t>e</w:t>
+            </w:r>
+            <w:r>
+              <w:t>nableNotify</w:t>
             </w:r>
           </w:p>
           <w:p>
@@ -16356,7 +16411,13 @@
               <w:rPr>
                 <w:color w:val="000000"/>
               </w:rPr>
-              <w:t>Notification setting has been unabled</w:t>
+              <w:t>Notification setting has been e</w:t>
+            </w:r>
+            <w:r>
+              <w:rPr>
+                <w:color w:val="000000"/>
+              </w:rPr>
+              <w:t>nabled</w:t>
             </w:r>
             <w:r>
               <w:rPr>
@@ -16630,15 +16691,7 @@
           <w:color w:val="000000"/>
         </w:rPr>
         <w:lastRenderedPageBreak/>
-        <w:t>20</w:t>
-      </w:r>
-      <w:r>
-        <w:rPr>
-          <w:rFonts w:ascii="Arial" w:eastAsia="Times New Roman" w:hAnsi="Arial" w:cs="Arial"/>
-          <w:bCs w:val="0"/>
-          <w:color w:val="000000"/>
-        </w:rPr>
-        <w:t xml:space="preserve">. To </w:t>
+        <w:t xml:space="preserve">20. To </w:t>
       </w:r>
       <w:r>
         <w:rPr>
@@ -17033,7 +17086,13 @@
               <w:rPr>
                 <w:color w:val="000000"/>
               </w:rPr>
-              <w:t>{"status":1,"statusCode":11000,"value":{"response_msg":"</w:t>
+              <w:t>{"status":1,"statusCode":12</w:t>
+            </w:r>
+            <w:r>
+              <w:rPr>
+                <w:color w:val="000000"/>
+              </w:rPr>
+              <w:t>000,"value":{"response_msg":"</w:t>
             </w:r>
             <w:r>
               <w:rPr>
@@ -17196,7 +17255,2094 @@
                 <w:sz w:val="20"/>
                 <w:szCs w:val="20"/>
               </w:rPr>
-              <w:t>{"status":1,"statusCode":11001</w:t>
+              <w:t>{"status":1,"statusCode":12</w:t>
+            </w:r>
+            <w:r>
+              <w:rPr>
+                <w:rFonts w:ascii="Courier New" w:eastAsia="Times New Roman" w:hAnsi="Courier New" w:cs="Courier New"/>
+                <w:color w:val="000000"/>
+                <w:sz w:val="20"/>
+                <w:szCs w:val="20"/>
+              </w:rPr>
+              <w:t>001</w:t>
+            </w:r>
+            <w:r>
+              <w:rPr>
+                <w:rFonts w:ascii="Courier New" w:eastAsia="Times New Roman" w:hAnsi="Courier New" w:cs="Courier New"/>
+                <w:color w:val="000000"/>
+                <w:sz w:val="20"/>
+                <w:szCs w:val="20"/>
+              </w:rPr>
+              <w:t>,"value":{"response_msg":"</w:t>
+            </w:r>
+            <w:r>
+              <w:rPr>
+                <w:rFonts w:ascii="Courier New" w:eastAsia="Times New Roman" w:hAnsi="Courier New" w:cs="Courier New"/>
+                <w:color w:val="000000"/>
+                <w:sz w:val="20"/>
+                <w:szCs w:val="20"/>
+              </w:rPr>
+              <w:t xml:space="preserve"> Unable to </w:t>
+            </w:r>
+            <w:r>
+              <w:rPr>
+                <w:rFonts w:ascii="Courier New" w:eastAsia="Times New Roman" w:hAnsi="Courier New" w:cs="Courier New"/>
+                <w:color w:val="000000"/>
+                <w:sz w:val="20"/>
+                <w:szCs w:val="20"/>
+              </w:rPr>
+              <w:t>update</w:t>
+            </w:r>
+            <w:r>
+              <w:rPr>
+                <w:rFonts w:ascii="Courier New" w:eastAsia="Times New Roman" w:hAnsi="Courier New" w:cs="Courier New"/>
+                <w:color w:val="000000"/>
+                <w:sz w:val="20"/>
+                <w:szCs w:val="20"/>
+              </w:rPr>
+              <w:t xml:space="preserve"> the record</w:t>
+            </w:r>
+            <w:r>
+              <w:rPr>
+                <w:rFonts w:ascii="Courier New" w:eastAsia="Times New Roman" w:hAnsi="Courier New" w:cs="Courier New"/>
+                <w:color w:val="000000"/>
+                <w:sz w:val="20"/>
+                <w:szCs w:val="20"/>
+              </w:rPr>
+              <w:t>."}}</w:t>
+            </w:r>
+          </w:p>
+        </w:tc>
+      </w:tr>
+      <w:tr>
+        <w:trPr>
+          <w:trHeight w:val="363"/>
+        </w:trPr>
+        <w:tc>
+          <w:tcPr>
+            <w:tcW w:w="2182" w:type="dxa"/>
+          </w:tcPr>
+          <w:p>
+            <w:pPr>
+              <w:spacing w:line="283" w:lineRule="atLeast"/>
+              <w:rPr>
+                <w:rFonts w:ascii="Arial" w:eastAsia="Times New Roman" w:hAnsi="Arial" w:cs="Arial"/>
+                <w:b/>
+                <w:color w:val="4BACC6" w:themeColor="accent5"/>
+                <w:sz w:val="24"/>
+                <w:szCs w:val="24"/>
+              </w:rPr>
+            </w:pPr>
+            <w:r>
+              <w:rPr>
+                <w:rFonts w:ascii="Arial" w:eastAsia="Times New Roman" w:hAnsi="Arial" w:cs="Arial"/>
+                <w:b/>
+                <w:color w:val="4BACC6" w:themeColor="accent5"/>
+                <w:sz w:val="24"/>
+                <w:szCs w:val="24"/>
+              </w:rPr>
+              <w:t>Note:</w:t>
+            </w:r>
+          </w:p>
+        </w:tc>
+        <w:tc>
+          <w:tcPr>
+            <w:tcW w:w="7410" w:type="dxa"/>
+          </w:tcPr>
+          <w:p>
+            <w:pPr>
+              <w:spacing w:line="283" w:lineRule="atLeast"/>
+              <w:rPr>
+                <w:rFonts w:ascii="Arial" w:eastAsia="Times New Roman" w:hAnsi="Arial" w:cs="Arial"/>
+                <w:b/>
+                <w:color w:val="000000"/>
+                <w:sz w:val="28"/>
+                <w:szCs w:val="28"/>
+              </w:rPr>
+            </w:pPr>
+          </w:p>
+        </w:tc>
+      </w:tr>
+    </w:tbl>
+    <w:p/>
+    <w:p>
+      <w:pPr>
+        <w:pStyle w:val="Heading1"/>
+        <w:spacing w:before="0"/>
+        <w:ind w:left="360"/>
+        <w:rPr>
+          <w:rFonts w:ascii="Arial" w:eastAsia="Times New Roman" w:hAnsi="Arial" w:cs="Arial"/>
+          <w:bCs w:val="0"/>
+          <w:color w:val="000000"/>
+        </w:rPr>
+      </w:pPr>
+      <w:r>
+        <w:rPr>
+          <w:rFonts w:ascii="Arial" w:eastAsia="Times New Roman" w:hAnsi="Arial" w:cs="Arial"/>
+          <w:bCs w:val="0"/>
+          <w:color w:val="000000"/>
+        </w:rPr>
+        <w:t>21</w:t>
+      </w:r>
+      <w:r>
+        <w:rPr>
+          <w:rFonts w:ascii="Arial" w:eastAsia="Times New Roman" w:hAnsi="Arial" w:cs="Arial"/>
+          <w:bCs w:val="0"/>
+          <w:color w:val="000000"/>
+        </w:rPr>
+        <w:t>. To enable friend request send</w:t>
+      </w:r>
+    </w:p>
+    <w:p/>
+    <w:tbl>
+      <w:tblPr>
+        <w:tblStyle w:val="TableGrid"/>
+        <w:tblW w:w="9592" w:type="dxa"/>
+        <w:tblLayout w:type="fixed"/>
+        <w:tblLook w:val="04A0" w:firstRow="1" w:lastRow="0" w:firstColumn="1" w:lastColumn="0" w:noHBand="0" w:noVBand="1"/>
+      </w:tblPr>
+      <w:tblGrid>
+        <w:gridCol w:w="2182"/>
+        <w:gridCol w:w="7410"/>
+      </w:tblGrid>
+      <w:tr>
+        <w:trPr>
+          <w:trHeight w:val="701"/>
+        </w:trPr>
+        <w:tc>
+          <w:tcPr>
+            <w:tcW w:w="2182" w:type="dxa"/>
+          </w:tcPr>
+          <w:p>
+            <w:pPr>
+              <w:spacing w:line="283" w:lineRule="atLeast"/>
+              <w:rPr>
+                <w:rFonts w:ascii="Arial" w:eastAsia="Times New Roman" w:hAnsi="Arial" w:cs="Arial"/>
+                <w:b/>
+                <w:color w:val="4BACC6" w:themeColor="accent5"/>
+                <w:sz w:val="24"/>
+                <w:szCs w:val="24"/>
+              </w:rPr>
+            </w:pPr>
+            <w:r>
+              <w:rPr>
+                <w:rFonts w:ascii="Arial" w:eastAsia="Times New Roman" w:hAnsi="Arial" w:cs="Arial"/>
+                <w:b/>
+                <w:color w:val="4BACC6" w:themeColor="accent5"/>
+                <w:sz w:val="24"/>
+                <w:szCs w:val="24"/>
+              </w:rPr>
+              <w:t>Base</w:t>
+            </w:r>
+            <w:r>
+              <w:rPr>
+                <w:rFonts w:ascii="Arial" w:eastAsia="Times New Roman" w:hAnsi="Arial" w:cs="Arial"/>
+                <w:b/>
+                <w:color w:val="4BACC6" w:themeColor="accent5"/>
+                <w:sz w:val="24"/>
+                <w:szCs w:val="24"/>
+              </w:rPr>
+              <w:t xml:space="preserve"> Url</w:t>
+            </w:r>
+            <w:r>
+              <w:rPr>
+                <w:rFonts w:ascii="Arial" w:eastAsia="Times New Roman" w:hAnsi="Arial" w:cs="Arial"/>
+                <w:b/>
+                <w:color w:val="4BACC6" w:themeColor="accent5"/>
+                <w:sz w:val="24"/>
+                <w:szCs w:val="24"/>
+              </w:rPr>
+              <w:t xml:space="preserve"> + controller</w:t>
+            </w:r>
+          </w:p>
+        </w:tc>
+        <w:tc>
+          <w:tcPr>
+            <w:tcW w:w="7410" w:type="dxa"/>
+          </w:tcPr>
+          <w:p>
+            <w:pPr>
+              <w:shd w:val="clear" w:color="auto" w:fill="FFFFFF"/>
+              <w:spacing w:before="240" w:line="283" w:lineRule="atLeast"/>
+            </w:pPr>
+            <w:r>
+              <w:t>http://localhost/elife/controller/user</w:t>
+            </w:r>
+            <w:r>
+              <w:t>.php?task=</w:t>
+            </w:r>
+            <w:r>
+              <w:t>enableFriendRequest</w:t>
+            </w:r>
+          </w:p>
+        </w:tc>
+      </w:tr>
+      <w:tr>
+        <w:trPr>
+          <w:trHeight w:val="344"/>
+        </w:trPr>
+        <w:tc>
+          <w:tcPr>
+            <w:tcW w:w="2182" w:type="dxa"/>
+          </w:tcPr>
+          <w:p>
+            <w:pPr>
+              <w:spacing w:line="283" w:lineRule="atLeast"/>
+              <w:rPr>
+                <w:rFonts w:ascii="Arial" w:eastAsia="Times New Roman" w:hAnsi="Arial" w:cs="Arial"/>
+                <w:b/>
+                <w:color w:val="4BACC6" w:themeColor="accent5"/>
+                <w:sz w:val="24"/>
+                <w:szCs w:val="24"/>
+              </w:rPr>
+            </w:pPr>
+            <w:r>
+              <w:rPr>
+                <w:rFonts w:ascii="Arial" w:eastAsia="Times New Roman" w:hAnsi="Arial" w:cs="Arial"/>
+                <w:b/>
+                <w:color w:val="4BACC6" w:themeColor="accent5"/>
+                <w:sz w:val="24"/>
+                <w:szCs w:val="24"/>
+              </w:rPr>
+              <w:t>Required params</w:t>
+            </w:r>
+          </w:p>
+        </w:tc>
+        <w:tc>
+          <w:tcPr>
+            <w:tcW w:w="7410" w:type="dxa"/>
+          </w:tcPr>
+          <w:p>
+            <w:pPr>
+              <w:pStyle w:val="ListParagraph"/>
+              <w:numPr>
+                <w:ilvl w:val="0"/>
+                <w:numId w:val="31"/>
+              </w:numPr>
+              <w:spacing w:line="283" w:lineRule="atLeast"/>
+              <w:rPr>
+                <w:rFonts w:ascii="Arial" w:eastAsia="Times New Roman" w:hAnsi="Arial" w:cs="Arial"/>
+                <w:color w:val="000000"/>
+                <w:sz w:val="20"/>
+                <w:szCs w:val="20"/>
+              </w:rPr>
+            </w:pPr>
+            <w:r>
+              <w:t>task=</w:t>
+            </w:r>
+            <w:r>
+              <w:t>enableFriendRequest</w:t>
+            </w:r>
+          </w:p>
+          <w:p>
+            <w:pPr>
+              <w:pStyle w:val="ListParagraph"/>
+              <w:numPr>
+                <w:ilvl w:val="0"/>
+                <w:numId w:val="31"/>
+              </w:numPr>
+              <w:spacing w:line="283" w:lineRule="atLeast"/>
+              <w:rPr>
+                <w:rFonts w:ascii="Arial" w:eastAsia="Times New Roman" w:hAnsi="Arial" w:cs="Arial"/>
+                <w:color w:val="000000"/>
+                <w:sz w:val="20"/>
+                <w:szCs w:val="20"/>
+              </w:rPr>
+            </w:pPr>
+            <w:r>
+              <w:rPr>
+                <w:rFonts w:ascii="Arial" w:eastAsia="Times New Roman" w:hAnsi="Arial" w:cs="Arial"/>
+                <w:color w:val="000000"/>
+                <w:sz w:val="20"/>
+                <w:szCs w:val="20"/>
+              </w:rPr>
+              <w:t>userId=12</w:t>
+            </w:r>
+          </w:p>
+        </w:tc>
+      </w:tr>
+      <w:tr>
+        <w:trPr>
+          <w:trHeight w:val="324"/>
+        </w:trPr>
+        <w:tc>
+          <w:tcPr>
+            <w:tcW w:w="2182" w:type="dxa"/>
+          </w:tcPr>
+          <w:p>
+            <w:pPr>
+              <w:spacing w:line="283" w:lineRule="atLeast"/>
+              <w:rPr>
+                <w:rFonts w:ascii="Arial" w:eastAsia="Times New Roman" w:hAnsi="Arial" w:cs="Arial"/>
+                <w:b/>
+                <w:color w:val="4BACC6" w:themeColor="accent5"/>
+                <w:sz w:val="24"/>
+                <w:szCs w:val="24"/>
+              </w:rPr>
+            </w:pPr>
+            <w:r>
+              <w:rPr>
+                <w:rFonts w:ascii="Arial" w:eastAsia="Times New Roman" w:hAnsi="Arial" w:cs="Arial"/>
+                <w:b/>
+                <w:color w:val="4BACC6" w:themeColor="accent5"/>
+                <w:sz w:val="24"/>
+                <w:szCs w:val="24"/>
+              </w:rPr>
+              <w:t>Optional params</w:t>
+            </w:r>
+          </w:p>
+        </w:tc>
+        <w:tc>
+          <w:tcPr>
+            <w:tcW w:w="7410" w:type="dxa"/>
+          </w:tcPr>
+          <w:p>
+            <w:pPr>
+              <w:spacing w:line="283" w:lineRule="atLeast"/>
+              <w:rPr>
+                <w:rFonts w:ascii="Arial" w:eastAsia="Times New Roman" w:hAnsi="Arial" w:cs="Arial"/>
+                <w:color w:val="000000"/>
+                <w:sz w:val="20"/>
+                <w:szCs w:val="20"/>
+              </w:rPr>
+            </w:pPr>
+            <w:r>
+              <w:rPr>
+                <w:rFonts w:ascii="Arial" w:eastAsia="Times New Roman" w:hAnsi="Arial" w:cs="Arial"/>
+                <w:color w:val="000000"/>
+                <w:sz w:val="20"/>
+                <w:szCs w:val="20"/>
+              </w:rPr>
+              <w:t>no</w:t>
+            </w:r>
+          </w:p>
+        </w:tc>
+      </w:tr>
+      <w:tr>
+        <w:trPr>
+          <w:trHeight w:val="344"/>
+        </w:trPr>
+        <w:tc>
+          <w:tcPr>
+            <w:tcW w:w="2182" w:type="dxa"/>
+          </w:tcPr>
+          <w:p>
+            <w:pPr>
+              <w:spacing w:line="283" w:lineRule="atLeast"/>
+              <w:rPr>
+                <w:rFonts w:ascii="Arial" w:eastAsia="Times New Roman" w:hAnsi="Arial" w:cs="Arial"/>
+                <w:b/>
+                <w:color w:val="4BACC6" w:themeColor="accent5"/>
+                <w:sz w:val="24"/>
+                <w:szCs w:val="24"/>
+              </w:rPr>
+            </w:pPr>
+            <w:r>
+              <w:rPr>
+                <w:rFonts w:ascii="Arial" w:eastAsia="Times New Roman" w:hAnsi="Arial" w:cs="Arial"/>
+                <w:b/>
+                <w:color w:val="4BACC6" w:themeColor="accent5"/>
+                <w:sz w:val="24"/>
+                <w:szCs w:val="24"/>
+              </w:rPr>
+              <w:t>Request type</w:t>
+            </w:r>
+          </w:p>
+        </w:tc>
+        <w:tc>
+          <w:tcPr>
+            <w:tcW w:w="7410" w:type="dxa"/>
+          </w:tcPr>
+          <w:p>
+            <w:pPr>
+              <w:spacing w:line="283" w:lineRule="atLeast"/>
+              <w:rPr>
+                <w:rFonts w:ascii="Arial" w:eastAsia="Times New Roman" w:hAnsi="Arial" w:cs="Arial"/>
+                <w:b/>
+                <w:color w:val="000000"/>
+                <w:sz w:val="28"/>
+                <w:szCs w:val="28"/>
+              </w:rPr>
+            </w:pPr>
+            <w:r>
+              <w:rPr>
+                <w:rFonts w:ascii="Arial" w:eastAsia="Times New Roman" w:hAnsi="Arial" w:cs="Arial"/>
+                <w:color w:val="000000"/>
+                <w:sz w:val="20"/>
+                <w:szCs w:val="20"/>
+              </w:rPr>
+              <w:t>Post</w:t>
+            </w:r>
+          </w:p>
+        </w:tc>
+      </w:tr>
+      <w:tr>
+        <w:trPr>
+          <w:trHeight w:val="2204"/>
+        </w:trPr>
+        <w:tc>
+          <w:tcPr>
+            <w:tcW w:w="2182" w:type="dxa"/>
+          </w:tcPr>
+          <w:p>
+            <w:pPr>
+              <w:spacing w:line="283" w:lineRule="atLeast"/>
+              <w:rPr>
+                <w:rFonts w:ascii="Arial" w:eastAsia="Times New Roman" w:hAnsi="Arial" w:cs="Arial"/>
+                <w:b/>
+                <w:color w:val="4BACC6" w:themeColor="accent5"/>
+                <w:sz w:val="24"/>
+                <w:szCs w:val="24"/>
+              </w:rPr>
+            </w:pPr>
+            <w:r>
+              <w:rPr>
+                <w:rFonts w:ascii="Arial" w:eastAsia="Times New Roman" w:hAnsi="Arial" w:cs="Arial"/>
+                <w:b/>
+                <w:color w:val="4BACC6" w:themeColor="accent5"/>
+                <w:sz w:val="24"/>
+                <w:szCs w:val="24"/>
+              </w:rPr>
+              <w:t>R</w:t>
+            </w:r>
+            <w:r>
+              <w:rPr>
+                <w:rFonts w:ascii="Arial" w:eastAsia="Times New Roman" w:hAnsi="Arial" w:cs="Arial"/>
+                <w:b/>
+                <w:color w:val="4BACC6" w:themeColor="accent5"/>
+                <w:sz w:val="24"/>
+                <w:szCs w:val="24"/>
+              </w:rPr>
+              <w:t>esponse:</w:t>
+            </w:r>
+          </w:p>
+        </w:tc>
+        <w:tc>
+          <w:tcPr>
+            <w:tcW w:w="7410" w:type="dxa"/>
+          </w:tcPr>
+          <w:p>
+            <w:pPr>
+              <w:tabs>
+                <w:tab w:val="left" w:pos="916"/>
+                <w:tab w:val="left" w:pos="1832"/>
+                <w:tab w:val="left" w:pos="2748"/>
+                <w:tab w:val="left" w:pos="3664"/>
+                <w:tab w:val="left" w:pos="4580"/>
+                <w:tab w:val="left" w:pos="5496"/>
+                <w:tab w:val="left" w:pos="6412"/>
+                <w:tab w:val="left" w:pos="7328"/>
+                <w:tab w:val="left" w:pos="8244"/>
+                <w:tab w:val="left" w:pos="9160"/>
+                <w:tab w:val="left" w:pos="10076"/>
+                <w:tab w:val="left" w:pos="10992"/>
+                <w:tab w:val="left" w:pos="11908"/>
+                <w:tab w:val="left" w:pos="12824"/>
+                <w:tab w:val="left" w:pos="13740"/>
+                <w:tab w:val="left" w:pos="14656"/>
+              </w:tabs>
+              <w:rPr>
+                <w:rFonts w:ascii="Courier New" w:eastAsia="Times New Roman" w:hAnsi="Courier New" w:cs="Courier New"/>
+                <w:color w:val="000000"/>
+                <w:sz w:val="20"/>
+                <w:szCs w:val="20"/>
+              </w:rPr>
+            </w:pPr>
+            <w:r>
+              <w:rPr>
+                <w:rFonts w:ascii="Arial" w:eastAsia="Times New Roman" w:hAnsi="Arial" w:cs="Arial"/>
+                <w:color w:val="000000"/>
+                <w:sz w:val="20"/>
+                <w:szCs w:val="20"/>
+              </w:rPr>
+              <w:t xml:space="preserve">In case of true response </w:t>
+            </w:r>
+          </w:p>
+          <w:p>
+            <w:pPr>
+              <w:pStyle w:val="HTMLPreformatted"/>
+              <w:rPr>
+                <w:color w:val="000000"/>
+              </w:rPr>
+            </w:pPr>
+            <w:r>
+              <w:rPr>
+                <w:color w:val="000000"/>
+              </w:rPr>
+              <w:t>{"status":1,"statusCode":13</w:t>
+            </w:r>
+            <w:r>
+              <w:rPr>
+                <w:color w:val="000000"/>
+              </w:rPr>
+              <w:t>000,"value":{"response_msg":"</w:t>
+            </w:r>
+            <w:r>
+              <w:rPr>
+                <w:color w:val="000000"/>
+              </w:rPr>
+              <w:t>Receiving Friend request has been</w:t>
+            </w:r>
+            <w:r>
+              <w:rPr>
+                <w:color w:val="000000"/>
+              </w:rPr>
+              <w:t xml:space="preserve"> e</w:t>
+            </w:r>
+            <w:r>
+              <w:rPr>
+                <w:color w:val="000000"/>
+              </w:rPr>
+              <w:t>nabled</w:t>
+            </w:r>
+            <w:r>
+              <w:rPr>
+                <w:color w:val="000000"/>
+              </w:rPr>
+              <w:t>."}}</w:t>
+            </w:r>
+          </w:p>
+          <w:p>
+            <w:pPr>
+              <w:tabs>
+                <w:tab w:val="left" w:pos="916"/>
+                <w:tab w:val="left" w:pos="1832"/>
+                <w:tab w:val="left" w:pos="2748"/>
+                <w:tab w:val="left" w:pos="3664"/>
+                <w:tab w:val="left" w:pos="4580"/>
+                <w:tab w:val="left" w:pos="5496"/>
+                <w:tab w:val="left" w:pos="6412"/>
+                <w:tab w:val="left" w:pos="7328"/>
+                <w:tab w:val="left" w:pos="8244"/>
+                <w:tab w:val="left" w:pos="9160"/>
+                <w:tab w:val="left" w:pos="10076"/>
+                <w:tab w:val="left" w:pos="10992"/>
+                <w:tab w:val="left" w:pos="11908"/>
+                <w:tab w:val="left" w:pos="12824"/>
+                <w:tab w:val="left" w:pos="13740"/>
+                <w:tab w:val="left" w:pos="14656"/>
+              </w:tabs>
+              <w:rPr>
+                <w:rFonts w:ascii="Courier New" w:eastAsia="Times New Roman" w:hAnsi="Courier New" w:cs="Courier New"/>
+                <w:color w:val="000000"/>
+                <w:sz w:val="20"/>
+                <w:szCs w:val="20"/>
+              </w:rPr>
+            </w:pPr>
+            <w:r>
+              <w:rPr>
+                <w:rFonts w:ascii="Courier New" w:eastAsia="Times New Roman" w:hAnsi="Courier New" w:cs="Courier New"/>
+                <w:color w:val="000000"/>
+                <w:sz w:val="20"/>
+                <w:szCs w:val="20"/>
+              </w:rPr>
+              <w:t xml:space="preserve"> </w:t>
+            </w:r>
+          </w:p>
+          <w:p>
+            <w:pPr>
+              <w:tabs>
+                <w:tab w:val="left" w:pos="916"/>
+                <w:tab w:val="left" w:pos="1832"/>
+                <w:tab w:val="left" w:pos="2748"/>
+                <w:tab w:val="left" w:pos="3664"/>
+                <w:tab w:val="left" w:pos="4580"/>
+                <w:tab w:val="left" w:pos="5496"/>
+                <w:tab w:val="left" w:pos="6412"/>
+                <w:tab w:val="left" w:pos="7328"/>
+                <w:tab w:val="left" w:pos="8244"/>
+                <w:tab w:val="left" w:pos="9160"/>
+                <w:tab w:val="left" w:pos="10076"/>
+                <w:tab w:val="left" w:pos="10992"/>
+                <w:tab w:val="left" w:pos="11908"/>
+                <w:tab w:val="left" w:pos="12824"/>
+                <w:tab w:val="left" w:pos="13740"/>
+                <w:tab w:val="left" w:pos="14656"/>
+              </w:tabs>
+              <w:rPr>
+                <w:rFonts w:ascii="Courier New" w:eastAsia="Times New Roman" w:hAnsi="Courier New" w:cs="Courier New"/>
+                <w:color w:val="000000"/>
+                <w:sz w:val="20"/>
+                <w:szCs w:val="20"/>
+              </w:rPr>
+            </w:pPr>
+          </w:p>
+          <w:p>
+            <w:pPr>
+              <w:tabs>
+                <w:tab w:val="left" w:pos="916"/>
+                <w:tab w:val="left" w:pos="1832"/>
+                <w:tab w:val="left" w:pos="2748"/>
+                <w:tab w:val="left" w:pos="3664"/>
+                <w:tab w:val="left" w:pos="4580"/>
+                <w:tab w:val="left" w:pos="5496"/>
+                <w:tab w:val="left" w:pos="6412"/>
+                <w:tab w:val="left" w:pos="7328"/>
+                <w:tab w:val="left" w:pos="8244"/>
+                <w:tab w:val="left" w:pos="9160"/>
+                <w:tab w:val="left" w:pos="10076"/>
+                <w:tab w:val="left" w:pos="10992"/>
+                <w:tab w:val="left" w:pos="11908"/>
+                <w:tab w:val="left" w:pos="12824"/>
+                <w:tab w:val="left" w:pos="13740"/>
+                <w:tab w:val="left" w:pos="14656"/>
+              </w:tabs>
+              <w:rPr>
+                <w:rFonts w:ascii="Courier New" w:eastAsia="Times New Roman" w:hAnsi="Courier New" w:cs="Courier New"/>
+                <w:color w:val="000000"/>
+                <w:sz w:val="20"/>
+                <w:szCs w:val="20"/>
+              </w:rPr>
+            </w:pPr>
+            <w:r>
+              <w:rPr>
+                <w:rFonts w:ascii="Courier New" w:eastAsia="Times New Roman" w:hAnsi="Courier New" w:cs="Courier New"/>
+                <w:color w:val="000000"/>
+                <w:sz w:val="20"/>
+                <w:szCs w:val="20"/>
+              </w:rPr>
+              <w:t>In case of false response:</w:t>
+            </w:r>
+          </w:p>
+          <w:p>
+            <w:pPr>
+              <w:tabs>
+                <w:tab w:val="left" w:pos="916"/>
+                <w:tab w:val="left" w:pos="1832"/>
+                <w:tab w:val="left" w:pos="2748"/>
+                <w:tab w:val="left" w:pos="3664"/>
+                <w:tab w:val="left" w:pos="4580"/>
+                <w:tab w:val="left" w:pos="5496"/>
+                <w:tab w:val="left" w:pos="6412"/>
+                <w:tab w:val="left" w:pos="7328"/>
+                <w:tab w:val="left" w:pos="8244"/>
+                <w:tab w:val="left" w:pos="9160"/>
+                <w:tab w:val="left" w:pos="10076"/>
+                <w:tab w:val="left" w:pos="10992"/>
+                <w:tab w:val="left" w:pos="11908"/>
+                <w:tab w:val="left" w:pos="12824"/>
+                <w:tab w:val="left" w:pos="13740"/>
+                <w:tab w:val="left" w:pos="14656"/>
+              </w:tabs>
+              <w:rPr>
+                <w:rFonts w:ascii="Courier New" w:eastAsia="Times New Roman" w:hAnsi="Courier New" w:cs="Courier New"/>
+                <w:color w:val="000000"/>
+                <w:sz w:val="20"/>
+                <w:szCs w:val="20"/>
+              </w:rPr>
+            </w:pPr>
+            <w:r>
+              <w:rPr>
+                <w:rFonts w:ascii="Courier New" w:eastAsia="Times New Roman" w:hAnsi="Courier New" w:cs="Courier New"/>
+                <w:color w:val="000000"/>
+                <w:sz w:val="20"/>
+                <w:szCs w:val="20"/>
+              </w:rPr>
+              <w:t>{"status":1,"statusCode":13</w:t>
+            </w:r>
+            <w:r>
+              <w:rPr>
+                <w:rFonts w:ascii="Courier New" w:eastAsia="Times New Roman" w:hAnsi="Courier New" w:cs="Courier New"/>
+                <w:color w:val="000000"/>
+                <w:sz w:val="20"/>
+                <w:szCs w:val="20"/>
+              </w:rPr>
+              <w:t>001</w:t>
+            </w:r>
+            <w:r>
+              <w:rPr>
+                <w:rFonts w:ascii="Courier New" w:eastAsia="Times New Roman" w:hAnsi="Courier New" w:cs="Courier New"/>
+                <w:color w:val="000000"/>
+                <w:sz w:val="20"/>
+                <w:szCs w:val="20"/>
+              </w:rPr>
+              <w:t>,"value":{"response_msg":"</w:t>
+            </w:r>
+            <w:r>
+              <w:rPr>
+                <w:rFonts w:ascii="Courier New" w:eastAsia="Times New Roman" w:hAnsi="Courier New" w:cs="Courier New"/>
+                <w:color w:val="000000"/>
+                <w:sz w:val="20"/>
+                <w:szCs w:val="20"/>
+              </w:rPr>
+              <w:t xml:space="preserve"> Unable to </w:t>
+            </w:r>
+            <w:r>
+              <w:rPr>
+                <w:rFonts w:ascii="Courier New" w:eastAsia="Times New Roman" w:hAnsi="Courier New" w:cs="Courier New"/>
+                <w:color w:val="000000"/>
+                <w:sz w:val="20"/>
+                <w:szCs w:val="20"/>
+              </w:rPr>
+              <w:t>update</w:t>
+            </w:r>
+            <w:r>
+              <w:rPr>
+                <w:rFonts w:ascii="Courier New" w:eastAsia="Times New Roman" w:hAnsi="Courier New" w:cs="Courier New"/>
+                <w:color w:val="000000"/>
+                <w:sz w:val="20"/>
+                <w:szCs w:val="20"/>
+              </w:rPr>
+              <w:t xml:space="preserve"> the record</w:t>
+            </w:r>
+            <w:r>
+              <w:rPr>
+                <w:rFonts w:ascii="Courier New" w:eastAsia="Times New Roman" w:hAnsi="Courier New" w:cs="Courier New"/>
+                <w:color w:val="000000"/>
+                <w:sz w:val="20"/>
+                <w:szCs w:val="20"/>
+              </w:rPr>
+              <w:t>."}}</w:t>
+            </w:r>
+          </w:p>
+        </w:tc>
+      </w:tr>
+      <w:tr>
+        <w:trPr>
+          <w:trHeight w:val="363"/>
+        </w:trPr>
+        <w:tc>
+          <w:tcPr>
+            <w:tcW w:w="2182" w:type="dxa"/>
+          </w:tcPr>
+          <w:p>
+            <w:pPr>
+              <w:spacing w:line="283" w:lineRule="atLeast"/>
+              <w:rPr>
+                <w:rFonts w:ascii="Arial" w:eastAsia="Times New Roman" w:hAnsi="Arial" w:cs="Arial"/>
+                <w:b/>
+                <w:color w:val="4BACC6" w:themeColor="accent5"/>
+                <w:sz w:val="24"/>
+                <w:szCs w:val="24"/>
+              </w:rPr>
+            </w:pPr>
+            <w:r>
+              <w:rPr>
+                <w:rFonts w:ascii="Arial" w:eastAsia="Times New Roman" w:hAnsi="Arial" w:cs="Arial"/>
+                <w:b/>
+                <w:color w:val="4BACC6" w:themeColor="accent5"/>
+                <w:sz w:val="24"/>
+                <w:szCs w:val="24"/>
+              </w:rPr>
+              <w:t>Note:</w:t>
+            </w:r>
+          </w:p>
+        </w:tc>
+        <w:tc>
+          <w:tcPr>
+            <w:tcW w:w="7410" w:type="dxa"/>
+          </w:tcPr>
+          <w:p>
+            <w:pPr>
+              <w:spacing w:line="283" w:lineRule="atLeast"/>
+              <w:rPr>
+                <w:rFonts w:ascii="Arial" w:eastAsia="Times New Roman" w:hAnsi="Arial" w:cs="Arial"/>
+                <w:b/>
+                <w:color w:val="000000"/>
+                <w:sz w:val="28"/>
+                <w:szCs w:val="28"/>
+              </w:rPr>
+            </w:pPr>
+          </w:p>
+        </w:tc>
+      </w:tr>
+    </w:tbl>
+    <w:p/>
+    <w:p/>
+    <w:p>
+      <w:pPr>
+        <w:pStyle w:val="Heading1"/>
+        <w:spacing w:before="0"/>
+        <w:ind w:left="360"/>
+        <w:rPr>
+          <w:rFonts w:ascii="Arial" w:eastAsia="Times New Roman" w:hAnsi="Arial" w:cs="Arial"/>
+          <w:bCs w:val="0"/>
+          <w:color w:val="000000"/>
+        </w:rPr>
+      </w:pPr>
+      <w:r>
+        <w:rPr>
+          <w:rFonts w:ascii="Arial" w:eastAsia="Times New Roman" w:hAnsi="Arial" w:cs="Arial"/>
+          <w:bCs w:val="0"/>
+          <w:color w:val="000000"/>
+        </w:rPr>
+        <w:lastRenderedPageBreak/>
+        <w:t xml:space="preserve">22. To </w:t>
+      </w:r>
+      <w:r>
+        <w:rPr>
+          <w:rFonts w:ascii="Arial" w:eastAsia="Times New Roman" w:hAnsi="Arial" w:cs="Arial"/>
+          <w:bCs w:val="0"/>
+          <w:color w:val="000000"/>
+        </w:rPr>
+        <w:t>dis</w:t>
+      </w:r>
+      <w:r>
+        <w:rPr>
+          <w:rFonts w:ascii="Arial" w:eastAsia="Times New Roman" w:hAnsi="Arial" w:cs="Arial"/>
+          <w:bCs w:val="0"/>
+          <w:color w:val="000000"/>
+        </w:rPr>
+        <w:t>able friend request send</w:t>
+      </w:r>
+    </w:p>
+    <w:p/>
+    <w:tbl>
+      <w:tblPr>
+        <w:tblStyle w:val="TableGrid"/>
+        <w:tblW w:w="9592" w:type="dxa"/>
+        <w:tblLayout w:type="fixed"/>
+        <w:tblLook w:val="04A0" w:firstRow="1" w:lastRow="0" w:firstColumn="1" w:lastColumn="0" w:noHBand="0" w:noVBand="1"/>
+      </w:tblPr>
+      <w:tblGrid>
+        <w:gridCol w:w="2182"/>
+        <w:gridCol w:w="7410"/>
+      </w:tblGrid>
+      <w:tr>
+        <w:trPr>
+          <w:trHeight w:val="701"/>
+        </w:trPr>
+        <w:tc>
+          <w:tcPr>
+            <w:tcW w:w="2182" w:type="dxa"/>
+          </w:tcPr>
+          <w:p>
+            <w:pPr>
+              <w:spacing w:line="283" w:lineRule="atLeast"/>
+              <w:rPr>
+                <w:rFonts w:ascii="Arial" w:eastAsia="Times New Roman" w:hAnsi="Arial" w:cs="Arial"/>
+                <w:b/>
+                <w:color w:val="4BACC6" w:themeColor="accent5"/>
+                <w:sz w:val="24"/>
+                <w:szCs w:val="24"/>
+              </w:rPr>
+            </w:pPr>
+            <w:r>
+              <w:rPr>
+                <w:rFonts w:ascii="Arial" w:eastAsia="Times New Roman" w:hAnsi="Arial" w:cs="Arial"/>
+                <w:b/>
+                <w:color w:val="4BACC6" w:themeColor="accent5"/>
+                <w:sz w:val="24"/>
+                <w:szCs w:val="24"/>
+              </w:rPr>
+              <w:t>Base</w:t>
+            </w:r>
+            <w:r>
+              <w:rPr>
+                <w:rFonts w:ascii="Arial" w:eastAsia="Times New Roman" w:hAnsi="Arial" w:cs="Arial"/>
+                <w:b/>
+                <w:color w:val="4BACC6" w:themeColor="accent5"/>
+                <w:sz w:val="24"/>
+                <w:szCs w:val="24"/>
+              </w:rPr>
+              <w:t xml:space="preserve"> Url</w:t>
+            </w:r>
+            <w:r>
+              <w:rPr>
+                <w:rFonts w:ascii="Arial" w:eastAsia="Times New Roman" w:hAnsi="Arial" w:cs="Arial"/>
+                <w:b/>
+                <w:color w:val="4BACC6" w:themeColor="accent5"/>
+                <w:sz w:val="24"/>
+                <w:szCs w:val="24"/>
+              </w:rPr>
+              <w:t xml:space="preserve"> + controller</w:t>
+            </w:r>
+          </w:p>
+        </w:tc>
+        <w:tc>
+          <w:tcPr>
+            <w:tcW w:w="7410" w:type="dxa"/>
+          </w:tcPr>
+          <w:p>
+            <w:pPr>
+              <w:shd w:val="clear" w:color="auto" w:fill="FFFFFF"/>
+              <w:spacing w:before="240" w:line="283" w:lineRule="atLeast"/>
+            </w:pPr>
+            <w:r>
+              <w:t>http://localhost/elife/controller/user</w:t>
+            </w:r>
+            <w:r>
+              <w:t>.php?task=</w:t>
+            </w:r>
+            <w:r>
+              <w:t>disableFriendRequest</w:t>
+            </w:r>
+          </w:p>
+        </w:tc>
+      </w:tr>
+      <w:tr>
+        <w:trPr>
+          <w:trHeight w:val="344"/>
+        </w:trPr>
+        <w:tc>
+          <w:tcPr>
+            <w:tcW w:w="2182" w:type="dxa"/>
+          </w:tcPr>
+          <w:p>
+            <w:pPr>
+              <w:spacing w:line="283" w:lineRule="atLeast"/>
+              <w:rPr>
+                <w:rFonts w:ascii="Arial" w:eastAsia="Times New Roman" w:hAnsi="Arial" w:cs="Arial"/>
+                <w:b/>
+                <w:color w:val="4BACC6" w:themeColor="accent5"/>
+                <w:sz w:val="24"/>
+                <w:szCs w:val="24"/>
+              </w:rPr>
+            </w:pPr>
+            <w:r>
+              <w:rPr>
+                <w:rFonts w:ascii="Arial" w:eastAsia="Times New Roman" w:hAnsi="Arial" w:cs="Arial"/>
+                <w:b/>
+                <w:color w:val="4BACC6" w:themeColor="accent5"/>
+                <w:sz w:val="24"/>
+                <w:szCs w:val="24"/>
+              </w:rPr>
+              <w:t>Required params</w:t>
+            </w:r>
+          </w:p>
+        </w:tc>
+        <w:tc>
+          <w:tcPr>
+            <w:tcW w:w="7410" w:type="dxa"/>
+          </w:tcPr>
+          <w:p>
+            <w:pPr>
+              <w:pStyle w:val="ListParagraph"/>
+              <w:numPr>
+                <w:ilvl w:val="0"/>
+                <w:numId w:val="31"/>
+              </w:numPr>
+              <w:spacing w:line="283" w:lineRule="atLeast"/>
+              <w:rPr>
+                <w:rFonts w:ascii="Arial" w:eastAsia="Times New Roman" w:hAnsi="Arial" w:cs="Arial"/>
+                <w:color w:val="000000"/>
+                <w:sz w:val="20"/>
+                <w:szCs w:val="20"/>
+              </w:rPr>
+            </w:pPr>
+            <w:r>
+              <w:t>task=</w:t>
+            </w:r>
+            <w:r>
+              <w:t>disableFriendRequest</w:t>
+            </w:r>
+          </w:p>
+          <w:p>
+            <w:pPr>
+              <w:pStyle w:val="ListParagraph"/>
+              <w:numPr>
+                <w:ilvl w:val="0"/>
+                <w:numId w:val="31"/>
+              </w:numPr>
+              <w:spacing w:line="283" w:lineRule="atLeast"/>
+              <w:rPr>
+                <w:rFonts w:ascii="Arial" w:eastAsia="Times New Roman" w:hAnsi="Arial" w:cs="Arial"/>
+                <w:color w:val="000000"/>
+                <w:sz w:val="20"/>
+                <w:szCs w:val="20"/>
+              </w:rPr>
+            </w:pPr>
+            <w:r>
+              <w:rPr>
+                <w:rFonts w:ascii="Arial" w:eastAsia="Times New Roman" w:hAnsi="Arial" w:cs="Arial"/>
+                <w:color w:val="000000"/>
+                <w:sz w:val="20"/>
+                <w:szCs w:val="20"/>
+              </w:rPr>
+              <w:t>userId=12</w:t>
+            </w:r>
+          </w:p>
+        </w:tc>
+      </w:tr>
+      <w:tr>
+        <w:trPr>
+          <w:trHeight w:val="324"/>
+        </w:trPr>
+        <w:tc>
+          <w:tcPr>
+            <w:tcW w:w="2182" w:type="dxa"/>
+          </w:tcPr>
+          <w:p>
+            <w:pPr>
+              <w:spacing w:line="283" w:lineRule="atLeast"/>
+              <w:rPr>
+                <w:rFonts w:ascii="Arial" w:eastAsia="Times New Roman" w:hAnsi="Arial" w:cs="Arial"/>
+                <w:b/>
+                <w:color w:val="4BACC6" w:themeColor="accent5"/>
+                <w:sz w:val="24"/>
+                <w:szCs w:val="24"/>
+              </w:rPr>
+            </w:pPr>
+            <w:r>
+              <w:rPr>
+                <w:rFonts w:ascii="Arial" w:eastAsia="Times New Roman" w:hAnsi="Arial" w:cs="Arial"/>
+                <w:b/>
+                <w:color w:val="4BACC6" w:themeColor="accent5"/>
+                <w:sz w:val="24"/>
+                <w:szCs w:val="24"/>
+              </w:rPr>
+              <w:t>Optional params</w:t>
+            </w:r>
+          </w:p>
+        </w:tc>
+        <w:tc>
+          <w:tcPr>
+            <w:tcW w:w="7410" w:type="dxa"/>
+          </w:tcPr>
+          <w:p>
+            <w:pPr>
+              <w:spacing w:line="283" w:lineRule="atLeast"/>
+              <w:rPr>
+                <w:rFonts w:ascii="Arial" w:eastAsia="Times New Roman" w:hAnsi="Arial" w:cs="Arial"/>
+                <w:color w:val="000000"/>
+                <w:sz w:val="20"/>
+                <w:szCs w:val="20"/>
+              </w:rPr>
+            </w:pPr>
+            <w:r>
+              <w:rPr>
+                <w:rFonts w:ascii="Arial" w:eastAsia="Times New Roman" w:hAnsi="Arial" w:cs="Arial"/>
+                <w:color w:val="000000"/>
+                <w:sz w:val="20"/>
+                <w:szCs w:val="20"/>
+              </w:rPr>
+              <w:t>no</w:t>
+            </w:r>
+          </w:p>
+        </w:tc>
+      </w:tr>
+      <w:tr>
+        <w:trPr>
+          <w:trHeight w:val="344"/>
+        </w:trPr>
+        <w:tc>
+          <w:tcPr>
+            <w:tcW w:w="2182" w:type="dxa"/>
+          </w:tcPr>
+          <w:p>
+            <w:pPr>
+              <w:spacing w:line="283" w:lineRule="atLeast"/>
+              <w:rPr>
+                <w:rFonts w:ascii="Arial" w:eastAsia="Times New Roman" w:hAnsi="Arial" w:cs="Arial"/>
+                <w:b/>
+                <w:color w:val="4BACC6" w:themeColor="accent5"/>
+                <w:sz w:val="24"/>
+                <w:szCs w:val="24"/>
+              </w:rPr>
+            </w:pPr>
+            <w:r>
+              <w:rPr>
+                <w:rFonts w:ascii="Arial" w:eastAsia="Times New Roman" w:hAnsi="Arial" w:cs="Arial"/>
+                <w:b/>
+                <w:color w:val="4BACC6" w:themeColor="accent5"/>
+                <w:sz w:val="24"/>
+                <w:szCs w:val="24"/>
+              </w:rPr>
+              <w:t>Request type</w:t>
+            </w:r>
+          </w:p>
+        </w:tc>
+        <w:tc>
+          <w:tcPr>
+            <w:tcW w:w="7410" w:type="dxa"/>
+          </w:tcPr>
+          <w:p>
+            <w:pPr>
+              <w:spacing w:line="283" w:lineRule="atLeast"/>
+              <w:rPr>
+                <w:rFonts w:ascii="Arial" w:eastAsia="Times New Roman" w:hAnsi="Arial" w:cs="Arial"/>
+                <w:b/>
+                <w:color w:val="000000"/>
+                <w:sz w:val="28"/>
+                <w:szCs w:val="28"/>
+              </w:rPr>
+            </w:pPr>
+            <w:r>
+              <w:rPr>
+                <w:rFonts w:ascii="Arial" w:eastAsia="Times New Roman" w:hAnsi="Arial" w:cs="Arial"/>
+                <w:color w:val="000000"/>
+                <w:sz w:val="20"/>
+                <w:szCs w:val="20"/>
+              </w:rPr>
+              <w:t>Post</w:t>
+            </w:r>
+          </w:p>
+        </w:tc>
+      </w:tr>
+      <w:tr>
+        <w:trPr>
+          <w:trHeight w:val="2204"/>
+        </w:trPr>
+        <w:tc>
+          <w:tcPr>
+            <w:tcW w:w="2182" w:type="dxa"/>
+          </w:tcPr>
+          <w:p>
+            <w:pPr>
+              <w:spacing w:line="283" w:lineRule="atLeast"/>
+              <w:rPr>
+                <w:rFonts w:ascii="Arial" w:eastAsia="Times New Roman" w:hAnsi="Arial" w:cs="Arial"/>
+                <w:b/>
+                <w:color w:val="4BACC6" w:themeColor="accent5"/>
+                <w:sz w:val="24"/>
+                <w:szCs w:val="24"/>
+              </w:rPr>
+            </w:pPr>
+            <w:r>
+              <w:rPr>
+                <w:rFonts w:ascii="Arial" w:eastAsia="Times New Roman" w:hAnsi="Arial" w:cs="Arial"/>
+                <w:b/>
+                <w:color w:val="4BACC6" w:themeColor="accent5"/>
+                <w:sz w:val="24"/>
+                <w:szCs w:val="24"/>
+              </w:rPr>
+              <w:t>R</w:t>
+            </w:r>
+            <w:r>
+              <w:rPr>
+                <w:rFonts w:ascii="Arial" w:eastAsia="Times New Roman" w:hAnsi="Arial" w:cs="Arial"/>
+                <w:b/>
+                <w:color w:val="4BACC6" w:themeColor="accent5"/>
+                <w:sz w:val="24"/>
+                <w:szCs w:val="24"/>
+              </w:rPr>
+              <w:t>esponse:</w:t>
+            </w:r>
+          </w:p>
+        </w:tc>
+        <w:tc>
+          <w:tcPr>
+            <w:tcW w:w="7410" w:type="dxa"/>
+          </w:tcPr>
+          <w:p>
+            <w:pPr>
+              <w:tabs>
+                <w:tab w:val="left" w:pos="916"/>
+                <w:tab w:val="left" w:pos="1832"/>
+                <w:tab w:val="left" w:pos="2748"/>
+                <w:tab w:val="left" w:pos="3664"/>
+                <w:tab w:val="left" w:pos="4580"/>
+                <w:tab w:val="left" w:pos="5496"/>
+                <w:tab w:val="left" w:pos="6412"/>
+                <w:tab w:val="left" w:pos="7328"/>
+                <w:tab w:val="left" w:pos="8244"/>
+                <w:tab w:val="left" w:pos="9160"/>
+                <w:tab w:val="left" w:pos="10076"/>
+                <w:tab w:val="left" w:pos="10992"/>
+                <w:tab w:val="left" w:pos="11908"/>
+                <w:tab w:val="left" w:pos="12824"/>
+                <w:tab w:val="left" w:pos="13740"/>
+                <w:tab w:val="left" w:pos="14656"/>
+              </w:tabs>
+              <w:rPr>
+                <w:rFonts w:ascii="Courier New" w:eastAsia="Times New Roman" w:hAnsi="Courier New" w:cs="Courier New"/>
+                <w:color w:val="000000"/>
+                <w:sz w:val="20"/>
+                <w:szCs w:val="20"/>
+              </w:rPr>
+            </w:pPr>
+            <w:r>
+              <w:rPr>
+                <w:rFonts w:ascii="Arial" w:eastAsia="Times New Roman" w:hAnsi="Arial" w:cs="Arial"/>
+                <w:color w:val="000000"/>
+                <w:sz w:val="20"/>
+                <w:szCs w:val="20"/>
+              </w:rPr>
+              <w:t xml:space="preserve">In case of true response </w:t>
+            </w:r>
+          </w:p>
+          <w:p>
+            <w:pPr>
+              <w:pStyle w:val="HTMLPreformatted"/>
+              <w:rPr>
+                <w:color w:val="000000"/>
+              </w:rPr>
+            </w:pPr>
+            <w:r>
+              <w:rPr>
+                <w:color w:val="000000"/>
+              </w:rPr>
+              <w:t>{"status":1,"statusCode":14</w:t>
+            </w:r>
+            <w:r>
+              <w:rPr>
+                <w:color w:val="000000"/>
+              </w:rPr>
+              <w:t>000,"value":{"response_msg":"</w:t>
+            </w:r>
+            <w:r>
+              <w:rPr>
+                <w:color w:val="000000"/>
+              </w:rPr>
+              <w:t>Receiving Friend request has been</w:t>
+            </w:r>
+            <w:r>
+              <w:rPr>
+                <w:color w:val="000000"/>
+              </w:rPr>
+              <w:t xml:space="preserve"> dis</w:t>
+            </w:r>
+            <w:r>
+              <w:rPr>
+                <w:color w:val="000000"/>
+              </w:rPr>
+              <w:t>abled</w:t>
+            </w:r>
+            <w:r>
+              <w:rPr>
+                <w:color w:val="000000"/>
+              </w:rPr>
+              <w:t>."}}</w:t>
+            </w:r>
+          </w:p>
+          <w:p>
+            <w:pPr>
+              <w:tabs>
+                <w:tab w:val="left" w:pos="916"/>
+                <w:tab w:val="left" w:pos="1832"/>
+                <w:tab w:val="left" w:pos="2748"/>
+                <w:tab w:val="left" w:pos="3664"/>
+                <w:tab w:val="left" w:pos="4580"/>
+                <w:tab w:val="left" w:pos="5496"/>
+                <w:tab w:val="left" w:pos="6412"/>
+                <w:tab w:val="left" w:pos="7328"/>
+                <w:tab w:val="left" w:pos="8244"/>
+                <w:tab w:val="left" w:pos="9160"/>
+                <w:tab w:val="left" w:pos="10076"/>
+                <w:tab w:val="left" w:pos="10992"/>
+                <w:tab w:val="left" w:pos="11908"/>
+                <w:tab w:val="left" w:pos="12824"/>
+                <w:tab w:val="left" w:pos="13740"/>
+                <w:tab w:val="left" w:pos="14656"/>
+              </w:tabs>
+              <w:rPr>
+                <w:rFonts w:ascii="Courier New" w:eastAsia="Times New Roman" w:hAnsi="Courier New" w:cs="Courier New"/>
+                <w:color w:val="000000"/>
+                <w:sz w:val="20"/>
+                <w:szCs w:val="20"/>
+              </w:rPr>
+            </w:pPr>
+            <w:r>
+              <w:rPr>
+                <w:rFonts w:ascii="Courier New" w:eastAsia="Times New Roman" w:hAnsi="Courier New" w:cs="Courier New"/>
+                <w:color w:val="000000"/>
+                <w:sz w:val="20"/>
+                <w:szCs w:val="20"/>
+              </w:rPr>
+              <w:t xml:space="preserve"> </w:t>
+            </w:r>
+          </w:p>
+          <w:p>
+            <w:pPr>
+              <w:tabs>
+                <w:tab w:val="left" w:pos="916"/>
+                <w:tab w:val="left" w:pos="1832"/>
+                <w:tab w:val="left" w:pos="2748"/>
+                <w:tab w:val="left" w:pos="3664"/>
+                <w:tab w:val="left" w:pos="4580"/>
+                <w:tab w:val="left" w:pos="5496"/>
+                <w:tab w:val="left" w:pos="6412"/>
+                <w:tab w:val="left" w:pos="7328"/>
+                <w:tab w:val="left" w:pos="8244"/>
+                <w:tab w:val="left" w:pos="9160"/>
+                <w:tab w:val="left" w:pos="10076"/>
+                <w:tab w:val="left" w:pos="10992"/>
+                <w:tab w:val="left" w:pos="11908"/>
+                <w:tab w:val="left" w:pos="12824"/>
+                <w:tab w:val="left" w:pos="13740"/>
+                <w:tab w:val="left" w:pos="14656"/>
+              </w:tabs>
+              <w:rPr>
+                <w:rFonts w:ascii="Courier New" w:eastAsia="Times New Roman" w:hAnsi="Courier New" w:cs="Courier New"/>
+                <w:color w:val="000000"/>
+                <w:sz w:val="20"/>
+                <w:szCs w:val="20"/>
+              </w:rPr>
+            </w:pPr>
+          </w:p>
+          <w:p>
+            <w:pPr>
+              <w:tabs>
+                <w:tab w:val="left" w:pos="916"/>
+                <w:tab w:val="left" w:pos="1832"/>
+                <w:tab w:val="left" w:pos="2748"/>
+                <w:tab w:val="left" w:pos="3664"/>
+                <w:tab w:val="left" w:pos="4580"/>
+                <w:tab w:val="left" w:pos="5496"/>
+                <w:tab w:val="left" w:pos="6412"/>
+                <w:tab w:val="left" w:pos="7328"/>
+                <w:tab w:val="left" w:pos="8244"/>
+                <w:tab w:val="left" w:pos="9160"/>
+                <w:tab w:val="left" w:pos="10076"/>
+                <w:tab w:val="left" w:pos="10992"/>
+                <w:tab w:val="left" w:pos="11908"/>
+                <w:tab w:val="left" w:pos="12824"/>
+                <w:tab w:val="left" w:pos="13740"/>
+                <w:tab w:val="left" w:pos="14656"/>
+              </w:tabs>
+              <w:rPr>
+                <w:rFonts w:ascii="Courier New" w:eastAsia="Times New Roman" w:hAnsi="Courier New" w:cs="Courier New"/>
+                <w:color w:val="000000"/>
+                <w:sz w:val="20"/>
+                <w:szCs w:val="20"/>
+              </w:rPr>
+            </w:pPr>
+            <w:r>
+              <w:rPr>
+                <w:rFonts w:ascii="Courier New" w:eastAsia="Times New Roman" w:hAnsi="Courier New" w:cs="Courier New"/>
+                <w:color w:val="000000"/>
+                <w:sz w:val="20"/>
+                <w:szCs w:val="20"/>
+              </w:rPr>
+              <w:t>In case of false response:</w:t>
+            </w:r>
+          </w:p>
+          <w:p>
+            <w:pPr>
+              <w:tabs>
+                <w:tab w:val="left" w:pos="916"/>
+                <w:tab w:val="left" w:pos="1832"/>
+                <w:tab w:val="left" w:pos="2748"/>
+                <w:tab w:val="left" w:pos="3664"/>
+                <w:tab w:val="left" w:pos="4580"/>
+                <w:tab w:val="left" w:pos="5496"/>
+                <w:tab w:val="left" w:pos="6412"/>
+                <w:tab w:val="left" w:pos="7328"/>
+                <w:tab w:val="left" w:pos="8244"/>
+                <w:tab w:val="left" w:pos="9160"/>
+                <w:tab w:val="left" w:pos="10076"/>
+                <w:tab w:val="left" w:pos="10992"/>
+                <w:tab w:val="left" w:pos="11908"/>
+                <w:tab w:val="left" w:pos="12824"/>
+                <w:tab w:val="left" w:pos="13740"/>
+                <w:tab w:val="left" w:pos="14656"/>
+              </w:tabs>
+              <w:rPr>
+                <w:rFonts w:ascii="Courier New" w:eastAsia="Times New Roman" w:hAnsi="Courier New" w:cs="Courier New"/>
+                <w:color w:val="000000"/>
+                <w:sz w:val="20"/>
+                <w:szCs w:val="20"/>
+              </w:rPr>
+            </w:pPr>
+            <w:r>
+              <w:rPr>
+                <w:rFonts w:ascii="Courier New" w:eastAsia="Times New Roman" w:hAnsi="Courier New" w:cs="Courier New"/>
+                <w:color w:val="000000"/>
+                <w:sz w:val="20"/>
+                <w:szCs w:val="20"/>
+              </w:rPr>
+              <w:t>{"status":1,"statusCode":14</w:t>
+            </w:r>
+            <w:r>
+              <w:rPr>
+                <w:rFonts w:ascii="Courier New" w:eastAsia="Times New Roman" w:hAnsi="Courier New" w:cs="Courier New"/>
+                <w:color w:val="000000"/>
+                <w:sz w:val="20"/>
+                <w:szCs w:val="20"/>
+              </w:rPr>
+              <w:t>001</w:t>
+            </w:r>
+            <w:r>
+              <w:rPr>
+                <w:rFonts w:ascii="Courier New" w:eastAsia="Times New Roman" w:hAnsi="Courier New" w:cs="Courier New"/>
+                <w:color w:val="000000"/>
+                <w:sz w:val="20"/>
+                <w:szCs w:val="20"/>
+              </w:rPr>
+              <w:t>,"value":{"response_msg":"</w:t>
+            </w:r>
+            <w:r>
+              <w:rPr>
+                <w:rFonts w:ascii="Courier New" w:eastAsia="Times New Roman" w:hAnsi="Courier New" w:cs="Courier New"/>
+                <w:color w:val="000000"/>
+                <w:sz w:val="20"/>
+                <w:szCs w:val="20"/>
+              </w:rPr>
+              <w:t xml:space="preserve"> Unable to </w:t>
+            </w:r>
+            <w:r>
+              <w:rPr>
+                <w:rFonts w:ascii="Courier New" w:eastAsia="Times New Roman" w:hAnsi="Courier New" w:cs="Courier New"/>
+                <w:color w:val="000000"/>
+                <w:sz w:val="20"/>
+                <w:szCs w:val="20"/>
+              </w:rPr>
+              <w:t>update</w:t>
+            </w:r>
+            <w:r>
+              <w:rPr>
+                <w:rFonts w:ascii="Courier New" w:eastAsia="Times New Roman" w:hAnsi="Courier New" w:cs="Courier New"/>
+                <w:color w:val="000000"/>
+                <w:sz w:val="20"/>
+                <w:szCs w:val="20"/>
+              </w:rPr>
+              <w:t xml:space="preserve"> the record</w:t>
+            </w:r>
+            <w:r>
+              <w:rPr>
+                <w:rFonts w:ascii="Courier New" w:eastAsia="Times New Roman" w:hAnsi="Courier New" w:cs="Courier New"/>
+                <w:color w:val="000000"/>
+                <w:sz w:val="20"/>
+                <w:szCs w:val="20"/>
+              </w:rPr>
+              <w:t>."}}</w:t>
+            </w:r>
+          </w:p>
+        </w:tc>
+      </w:tr>
+      <w:tr>
+        <w:trPr>
+          <w:trHeight w:val="363"/>
+        </w:trPr>
+        <w:tc>
+          <w:tcPr>
+            <w:tcW w:w="2182" w:type="dxa"/>
+          </w:tcPr>
+          <w:p>
+            <w:pPr>
+              <w:spacing w:line="283" w:lineRule="atLeast"/>
+              <w:rPr>
+                <w:rFonts w:ascii="Arial" w:eastAsia="Times New Roman" w:hAnsi="Arial" w:cs="Arial"/>
+                <w:b/>
+                <w:color w:val="4BACC6" w:themeColor="accent5"/>
+                <w:sz w:val="24"/>
+                <w:szCs w:val="24"/>
+              </w:rPr>
+            </w:pPr>
+            <w:r>
+              <w:rPr>
+                <w:rFonts w:ascii="Arial" w:eastAsia="Times New Roman" w:hAnsi="Arial" w:cs="Arial"/>
+                <w:b/>
+                <w:color w:val="4BACC6" w:themeColor="accent5"/>
+                <w:sz w:val="24"/>
+                <w:szCs w:val="24"/>
+              </w:rPr>
+              <w:t>Note:</w:t>
+            </w:r>
+          </w:p>
+        </w:tc>
+        <w:tc>
+          <w:tcPr>
+            <w:tcW w:w="7410" w:type="dxa"/>
+          </w:tcPr>
+          <w:p>
+            <w:pPr>
+              <w:spacing w:line="283" w:lineRule="atLeast"/>
+              <w:rPr>
+                <w:rFonts w:ascii="Arial" w:eastAsia="Times New Roman" w:hAnsi="Arial" w:cs="Arial"/>
+                <w:b/>
+                <w:color w:val="000000"/>
+                <w:sz w:val="28"/>
+                <w:szCs w:val="28"/>
+              </w:rPr>
+            </w:pPr>
+          </w:p>
+        </w:tc>
+      </w:tr>
+    </w:tbl>
+    <w:p/>
+    <w:p>
+      <w:pPr>
+        <w:pStyle w:val="Heading1"/>
+        <w:spacing w:before="0"/>
+        <w:ind w:left="360"/>
+        <w:rPr>
+          <w:rFonts w:ascii="Arial" w:eastAsia="Times New Roman" w:hAnsi="Arial" w:cs="Arial"/>
+          <w:bCs w:val="0"/>
+          <w:color w:val="000000"/>
+        </w:rPr>
+      </w:pPr>
+      <w:r>
+        <w:rPr>
+          <w:rFonts w:ascii="Arial" w:eastAsia="Times New Roman" w:hAnsi="Arial" w:cs="Arial"/>
+          <w:bCs w:val="0"/>
+          <w:color w:val="000000"/>
+        </w:rPr>
+        <w:t>23</w:t>
+      </w:r>
+      <w:r>
+        <w:rPr>
+          <w:rFonts w:ascii="Arial" w:eastAsia="Times New Roman" w:hAnsi="Arial" w:cs="Arial"/>
+          <w:bCs w:val="0"/>
+          <w:color w:val="000000"/>
+        </w:rPr>
+        <w:t xml:space="preserve">. To </w:t>
+      </w:r>
+      <w:r>
+        <w:rPr>
+          <w:rFonts w:ascii="Arial" w:eastAsia="Times New Roman" w:hAnsi="Arial" w:cs="Arial"/>
+          <w:bCs w:val="0"/>
+          <w:color w:val="000000"/>
+        </w:rPr>
+        <w:t>report a user to admin</w:t>
+      </w:r>
+    </w:p>
+    <w:p/>
+    <w:tbl>
+      <w:tblPr>
+        <w:tblStyle w:val="TableGrid"/>
+        <w:tblW w:w="9592" w:type="dxa"/>
+        <w:tblLayout w:type="fixed"/>
+        <w:tblLook w:val="04A0" w:firstRow="1" w:lastRow="0" w:firstColumn="1" w:lastColumn="0" w:noHBand="0" w:noVBand="1"/>
+      </w:tblPr>
+      <w:tblGrid>
+        <w:gridCol w:w="2182"/>
+        <w:gridCol w:w="7410"/>
+      </w:tblGrid>
+      <w:tr>
+        <w:trPr>
+          <w:trHeight w:val="701"/>
+        </w:trPr>
+        <w:tc>
+          <w:tcPr>
+            <w:tcW w:w="2182" w:type="dxa"/>
+          </w:tcPr>
+          <w:p>
+            <w:pPr>
+              <w:spacing w:line="283" w:lineRule="atLeast"/>
+              <w:rPr>
+                <w:rFonts w:ascii="Arial" w:eastAsia="Times New Roman" w:hAnsi="Arial" w:cs="Arial"/>
+                <w:b/>
+                <w:color w:val="4BACC6" w:themeColor="accent5"/>
+                <w:sz w:val="24"/>
+                <w:szCs w:val="24"/>
+              </w:rPr>
+            </w:pPr>
+            <w:r>
+              <w:rPr>
+                <w:rFonts w:ascii="Arial" w:eastAsia="Times New Roman" w:hAnsi="Arial" w:cs="Arial"/>
+                <w:b/>
+                <w:color w:val="4BACC6" w:themeColor="accent5"/>
+                <w:sz w:val="24"/>
+                <w:szCs w:val="24"/>
+              </w:rPr>
+              <w:t>Base</w:t>
+            </w:r>
+            <w:r>
+              <w:rPr>
+                <w:rFonts w:ascii="Arial" w:eastAsia="Times New Roman" w:hAnsi="Arial" w:cs="Arial"/>
+                <w:b/>
+                <w:color w:val="4BACC6" w:themeColor="accent5"/>
+                <w:sz w:val="24"/>
+                <w:szCs w:val="24"/>
+              </w:rPr>
+              <w:t xml:space="preserve"> Url</w:t>
+            </w:r>
+            <w:r>
+              <w:rPr>
+                <w:rFonts w:ascii="Arial" w:eastAsia="Times New Roman" w:hAnsi="Arial" w:cs="Arial"/>
+                <w:b/>
+                <w:color w:val="4BACC6" w:themeColor="accent5"/>
+                <w:sz w:val="24"/>
+                <w:szCs w:val="24"/>
+              </w:rPr>
+              <w:t xml:space="preserve"> + controller</w:t>
+            </w:r>
+          </w:p>
+        </w:tc>
+        <w:tc>
+          <w:tcPr>
+            <w:tcW w:w="7410" w:type="dxa"/>
+          </w:tcPr>
+          <w:p>
+            <w:pPr>
+              <w:shd w:val="clear" w:color="auto" w:fill="FFFFFF"/>
+              <w:spacing w:before="240" w:line="283" w:lineRule="atLeast"/>
+            </w:pPr>
+            <w:r>
+              <w:t>http://localhost/elife/controller/user</w:t>
+            </w:r>
+            <w:r>
+              <w:t>.php?task=</w:t>
+            </w:r>
+            <w:r>
+              <w:t>reportUser</w:t>
+            </w:r>
+          </w:p>
+        </w:tc>
+      </w:tr>
+      <w:tr>
+        <w:trPr>
+          <w:trHeight w:val="344"/>
+        </w:trPr>
+        <w:tc>
+          <w:tcPr>
+            <w:tcW w:w="2182" w:type="dxa"/>
+          </w:tcPr>
+          <w:p>
+            <w:pPr>
+              <w:spacing w:line="283" w:lineRule="atLeast"/>
+              <w:rPr>
+                <w:rFonts w:ascii="Arial" w:eastAsia="Times New Roman" w:hAnsi="Arial" w:cs="Arial"/>
+                <w:b/>
+                <w:color w:val="4BACC6" w:themeColor="accent5"/>
+                <w:sz w:val="24"/>
+                <w:szCs w:val="24"/>
+              </w:rPr>
+            </w:pPr>
+            <w:r>
+              <w:rPr>
+                <w:rFonts w:ascii="Arial" w:eastAsia="Times New Roman" w:hAnsi="Arial" w:cs="Arial"/>
+                <w:b/>
+                <w:color w:val="4BACC6" w:themeColor="accent5"/>
+                <w:sz w:val="24"/>
+                <w:szCs w:val="24"/>
+              </w:rPr>
+              <w:t>Required params</w:t>
+            </w:r>
+          </w:p>
+        </w:tc>
+        <w:tc>
+          <w:tcPr>
+            <w:tcW w:w="7410" w:type="dxa"/>
+          </w:tcPr>
+          <w:p>
+            <w:pPr>
+              <w:pStyle w:val="ListParagraph"/>
+              <w:numPr>
+                <w:ilvl w:val="0"/>
+                <w:numId w:val="31"/>
+              </w:numPr>
+              <w:spacing w:line="283" w:lineRule="atLeast"/>
+              <w:rPr>
+                <w:rFonts w:ascii="Arial" w:eastAsia="Times New Roman" w:hAnsi="Arial" w:cs="Arial"/>
+                <w:color w:val="000000"/>
+                <w:sz w:val="20"/>
+                <w:szCs w:val="20"/>
+              </w:rPr>
+            </w:pPr>
+            <w:r>
+              <w:t>task=</w:t>
+            </w:r>
+            <w:r>
+              <w:t>reportUser</w:t>
+            </w:r>
+          </w:p>
+          <w:p>
+            <w:pPr>
+              <w:pStyle w:val="ListParagraph"/>
+              <w:numPr>
+                <w:ilvl w:val="0"/>
+                <w:numId w:val="31"/>
+              </w:numPr>
+              <w:spacing w:line="283" w:lineRule="atLeast"/>
+              <w:rPr>
+                <w:rFonts w:ascii="Arial" w:eastAsia="Times New Roman" w:hAnsi="Arial" w:cs="Arial"/>
+                <w:color w:val="000000"/>
+                <w:sz w:val="20"/>
+                <w:szCs w:val="20"/>
+              </w:rPr>
+            </w:pPr>
+            <w:r>
+              <w:rPr>
+                <w:rFonts w:ascii="Arial" w:eastAsia="Times New Roman" w:hAnsi="Arial" w:cs="Arial"/>
+                <w:color w:val="000000"/>
+                <w:sz w:val="20"/>
+                <w:szCs w:val="20"/>
+              </w:rPr>
+              <w:t>userId=12</w:t>
+            </w:r>
+          </w:p>
+        </w:tc>
+      </w:tr>
+      <w:tr>
+        <w:trPr>
+          <w:trHeight w:val="324"/>
+        </w:trPr>
+        <w:tc>
+          <w:tcPr>
+            <w:tcW w:w="2182" w:type="dxa"/>
+          </w:tcPr>
+          <w:p>
+            <w:pPr>
+              <w:spacing w:line="283" w:lineRule="atLeast"/>
+              <w:rPr>
+                <w:rFonts w:ascii="Arial" w:eastAsia="Times New Roman" w:hAnsi="Arial" w:cs="Arial"/>
+                <w:b/>
+                <w:color w:val="4BACC6" w:themeColor="accent5"/>
+                <w:sz w:val="24"/>
+                <w:szCs w:val="24"/>
+              </w:rPr>
+            </w:pPr>
+            <w:r>
+              <w:rPr>
+                <w:rFonts w:ascii="Arial" w:eastAsia="Times New Roman" w:hAnsi="Arial" w:cs="Arial"/>
+                <w:b/>
+                <w:color w:val="4BACC6" w:themeColor="accent5"/>
+                <w:sz w:val="24"/>
+                <w:szCs w:val="24"/>
+              </w:rPr>
+              <w:t>Optional params</w:t>
+            </w:r>
+          </w:p>
+        </w:tc>
+        <w:tc>
+          <w:tcPr>
+            <w:tcW w:w="7410" w:type="dxa"/>
+          </w:tcPr>
+          <w:p>
+            <w:pPr>
+              <w:spacing w:line="283" w:lineRule="atLeast"/>
+              <w:rPr>
+                <w:rFonts w:ascii="Arial" w:eastAsia="Times New Roman" w:hAnsi="Arial" w:cs="Arial"/>
+                <w:color w:val="000000"/>
+                <w:sz w:val="20"/>
+                <w:szCs w:val="20"/>
+              </w:rPr>
+            </w:pPr>
+            <w:r>
+              <w:rPr>
+                <w:rFonts w:ascii="Arial" w:eastAsia="Times New Roman" w:hAnsi="Arial" w:cs="Arial"/>
+                <w:color w:val="000000"/>
+                <w:sz w:val="20"/>
+                <w:szCs w:val="20"/>
+              </w:rPr>
+              <w:t>no</w:t>
+            </w:r>
+          </w:p>
+        </w:tc>
+      </w:tr>
+      <w:tr>
+        <w:trPr>
+          <w:trHeight w:val="344"/>
+        </w:trPr>
+        <w:tc>
+          <w:tcPr>
+            <w:tcW w:w="2182" w:type="dxa"/>
+          </w:tcPr>
+          <w:p>
+            <w:pPr>
+              <w:spacing w:line="283" w:lineRule="atLeast"/>
+              <w:rPr>
+                <w:rFonts w:ascii="Arial" w:eastAsia="Times New Roman" w:hAnsi="Arial" w:cs="Arial"/>
+                <w:b/>
+                <w:color w:val="4BACC6" w:themeColor="accent5"/>
+                <w:sz w:val="24"/>
+                <w:szCs w:val="24"/>
+              </w:rPr>
+            </w:pPr>
+            <w:r>
+              <w:rPr>
+                <w:rFonts w:ascii="Arial" w:eastAsia="Times New Roman" w:hAnsi="Arial" w:cs="Arial"/>
+                <w:b/>
+                <w:color w:val="4BACC6" w:themeColor="accent5"/>
+                <w:sz w:val="24"/>
+                <w:szCs w:val="24"/>
+              </w:rPr>
+              <w:t>Request type</w:t>
+            </w:r>
+          </w:p>
+        </w:tc>
+        <w:tc>
+          <w:tcPr>
+            <w:tcW w:w="7410" w:type="dxa"/>
+          </w:tcPr>
+          <w:p>
+            <w:pPr>
+              <w:spacing w:line="283" w:lineRule="atLeast"/>
+              <w:rPr>
+                <w:rFonts w:ascii="Arial" w:eastAsia="Times New Roman" w:hAnsi="Arial" w:cs="Arial"/>
+                <w:b/>
+                <w:color w:val="000000"/>
+                <w:sz w:val="28"/>
+                <w:szCs w:val="28"/>
+              </w:rPr>
+            </w:pPr>
+            <w:r>
+              <w:rPr>
+                <w:rFonts w:ascii="Arial" w:eastAsia="Times New Roman" w:hAnsi="Arial" w:cs="Arial"/>
+                <w:color w:val="000000"/>
+                <w:sz w:val="20"/>
+                <w:szCs w:val="20"/>
+              </w:rPr>
+              <w:t>Post</w:t>
+            </w:r>
+          </w:p>
+        </w:tc>
+      </w:tr>
+      <w:tr>
+        <w:trPr>
+          <w:trHeight w:val="2204"/>
+        </w:trPr>
+        <w:tc>
+          <w:tcPr>
+            <w:tcW w:w="2182" w:type="dxa"/>
+          </w:tcPr>
+          <w:p>
+            <w:pPr>
+              <w:spacing w:line="283" w:lineRule="atLeast"/>
+              <w:rPr>
+                <w:rFonts w:ascii="Arial" w:eastAsia="Times New Roman" w:hAnsi="Arial" w:cs="Arial"/>
+                <w:b/>
+                <w:color w:val="4BACC6" w:themeColor="accent5"/>
+                <w:sz w:val="24"/>
+                <w:szCs w:val="24"/>
+              </w:rPr>
+            </w:pPr>
+            <w:r>
+              <w:rPr>
+                <w:rFonts w:ascii="Arial" w:eastAsia="Times New Roman" w:hAnsi="Arial" w:cs="Arial"/>
+                <w:b/>
+                <w:color w:val="4BACC6" w:themeColor="accent5"/>
+                <w:sz w:val="24"/>
+                <w:szCs w:val="24"/>
+              </w:rPr>
+              <w:t>R</w:t>
+            </w:r>
+            <w:r>
+              <w:rPr>
+                <w:rFonts w:ascii="Arial" w:eastAsia="Times New Roman" w:hAnsi="Arial" w:cs="Arial"/>
+                <w:b/>
+                <w:color w:val="4BACC6" w:themeColor="accent5"/>
+                <w:sz w:val="24"/>
+                <w:szCs w:val="24"/>
+              </w:rPr>
+              <w:t>esponse:</w:t>
+            </w:r>
+          </w:p>
+        </w:tc>
+        <w:tc>
+          <w:tcPr>
+            <w:tcW w:w="7410" w:type="dxa"/>
+          </w:tcPr>
+          <w:p>
+            <w:pPr>
+              <w:tabs>
+                <w:tab w:val="left" w:pos="916"/>
+                <w:tab w:val="left" w:pos="1832"/>
+                <w:tab w:val="left" w:pos="2748"/>
+                <w:tab w:val="left" w:pos="3664"/>
+                <w:tab w:val="left" w:pos="4580"/>
+                <w:tab w:val="left" w:pos="5496"/>
+                <w:tab w:val="left" w:pos="6412"/>
+                <w:tab w:val="left" w:pos="7328"/>
+                <w:tab w:val="left" w:pos="8244"/>
+                <w:tab w:val="left" w:pos="9160"/>
+                <w:tab w:val="left" w:pos="10076"/>
+                <w:tab w:val="left" w:pos="10992"/>
+                <w:tab w:val="left" w:pos="11908"/>
+                <w:tab w:val="left" w:pos="12824"/>
+                <w:tab w:val="left" w:pos="13740"/>
+                <w:tab w:val="left" w:pos="14656"/>
+              </w:tabs>
+              <w:rPr>
+                <w:rFonts w:ascii="Arial" w:eastAsia="Times New Roman" w:hAnsi="Arial" w:cs="Arial"/>
+                <w:color w:val="000000"/>
+                <w:sz w:val="20"/>
+                <w:szCs w:val="20"/>
+              </w:rPr>
+            </w:pPr>
+            <w:r>
+              <w:rPr>
+                <w:rFonts w:ascii="Arial" w:eastAsia="Times New Roman" w:hAnsi="Arial" w:cs="Arial"/>
+                <w:color w:val="000000"/>
+                <w:sz w:val="20"/>
+                <w:szCs w:val="20"/>
+              </w:rPr>
+              <w:t>A mail will send to admin</w:t>
+            </w:r>
+          </w:p>
+          <w:p>
+            <w:pPr>
+              <w:tabs>
+                <w:tab w:val="left" w:pos="916"/>
+                <w:tab w:val="left" w:pos="1832"/>
+                <w:tab w:val="left" w:pos="2748"/>
+                <w:tab w:val="left" w:pos="3664"/>
+                <w:tab w:val="left" w:pos="4580"/>
+                <w:tab w:val="left" w:pos="5496"/>
+                <w:tab w:val="left" w:pos="6412"/>
+                <w:tab w:val="left" w:pos="7328"/>
+                <w:tab w:val="left" w:pos="8244"/>
+                <w:tab w:val="left" w:pos="9160"/>
+                <w:tab w:val="left" w:pos="10076"/>
+                <w:tab w:val="left" w:pos="10992"/>
+                <w:tab w:val="left" w:pos="11908"/>
+                <w:tab w:val="left" w:pos="12824"/>
+                <w:tab w:val="left" w:pos="13740"/>
+                <w:tab w:val="left" w:pos="14656"/>
+              </w:tabs>
+              <w:rPr>
+                <w:rFonts w:ascii="Arial" w:eastAsia="Times New Roman" w:hAnsi="Arial" w:cs="Arial"/>
+                <w:color w:val="000000"/>
+                <w:sz w:val="20"/>
+                <w:szCs w:val="20"/>
+              </w:rPr>
+            </w:pPr>
+          </w:p>
+          <w:p>
+            <w:pPr>
+              <w:tabs>
+                <w:tab w:val="left" w:pos="916"/>
+                <w:tab w:val="left" w:pos="1832"/>
+                <w:tab w:val="left" w:pos="2748"/>
+                <w:tab w:val="left" w:pos="3664"/>
+                <w:tab w:val="left" w:pos="4580"/>
+                <w:tab w:val="left" w:pos="5496"/>
+                <w:tab w:val="left" w:pos="6412"/>
+                <w:tab w:val="left" w:pos="7328"/>
+                <w:tab w:val="left" w:pos="8244"/>
+                <w:tab w:val="left" w:pos="9160"/>
+                <w:tab w:val="left" w:pos="10076"/>
+                <w:tab w:val="left" w:pos="10992"/>
+                <w:tab w:val="left" w:pos="11908"/>
+                <w:tab w:val="left" w:pos="12824"/>
+                <w:tab w:val="left" w:pos="13740"/>
+                <w:tab w:val="left" w:pos="14656"/>
+              </w:tabs>
+              <w:rPr>
+                <w:rFonts w:ascii="Courier New" w:eastAsia="Times New Roman" w:hAnsi="Courier New" w:cs="Courier New"/>
+                <w:color w:val="000000"/>
+                <w:sz w:val="20"/>
+                <w:szCs w:val="20"/>
+              </w:rPr>
+            </w:pPr>
+            <w:r>
+              <w:rPr>
+                <w:rFonts w:ascii="Courier New" w:eastAsia="Times New Roman" w:hAnsi="Courier New" w:cs="Courier New"/>
+                <w:color w:val="000000"/>
+                <w:sz w:val="20"/>
+                <w:szCs w:val="20"/>
+              </w:rPr>
+              <w:t>{"status":1,"statusCode":15000</w:t>
+            </w:r>
+            <w:r>
+              <w:rPr>
+                <w:rFonts w:ascii="Courier New" w:eastAsia="Times New Roman" w:hAnsi="Courier New" w:cs="Courier New"/>
+                <w:color w:val="000000"/>
+                <w:sz w:val="20"/>
+                <w:szCs w:val="20"/>
+              </w:rPr>
+              <w:t>,"value":{"response_msg":"</w:t>
+            </w:r>
+            <w:r>
+              <w:rPr>
+                <w:rFonts w:ascii="Courier New" w:eastAsia="Times New Roman" w:hAnsi="Courier New" w:cs="Courier New"/>
+                <w:color w:val="000000"/>
+                <w:sz w:val="20"/>
+                <w:szCs w:val="20"/>
+              </w:rPr>
+              <w:t xml:space="preserve"> </w:t>
+            </w:r>
+            <w:r>
+              <w:rPr>
+                <w:rFonts w:ascii="Courier New" w:eastAsia="Times New Roman" w:hAnsi="Courier New" w:cs="Courier New"/>
+                <w:color w:val="000000"/>
+                <w:sz w:val="20"/>
+                <w:szCs w:val="20"/>
+              </w:rPr>
+              <w:t>Request user has been reported to administration department</w:t>
+            </w:r>
+            <w:r>
+              <w:rPr>
+                <w:rFonts w:ascii="Courier New" w:eastAsia="Times New Roman" w:hAnsi="Courier New" w:cs="Courier New"/>
+                <w:color w:val="000000"/>
+                <w:sz w:val="20"/>
+                <w:szCs w:val="20"/>
+              </w:rPr>
+              <w:t>."}}</w:t>
+            </w:r>
+          </w:p>
+          <w:p>
+            <w:pPr>
+              <w:rPr>
+                <w:rFonts w:ascii="Courier New" w:eastAsia="Times New Roman" w:hAnsi="Courier New" w:cs="Courier New"/>
+                <w:sz w:val="20"/>
+                <w:szCs w:val="20"/>
+              </w:rPr>
+            </w:pPr>
+          </w:p>
+          <w:p>
+            <w:pPr>
+              <w:rPr>
+                <w:rFonts w:ascii="Courier New" w:eastAsia="Times New Roman" w:hAnsi="Courier New" w:cs="Courier New"/>
+                <w:sz w:val="20"/>
+                <w:szCs w:val="20"/>
+              </w:rPr>
+            </w:pPr>
+          </w:p>
+          <w:p>
+            <w:pPr>
+              <w:tabs>
+                <w:tab w:val="left" w:pos="916"/>
+                <w:tab w:val="left" w:pos="1832"/>
+                <w:tab w:val="left" w:pos="2748"/>
+                <w:tab w:val="left" w:pos="3664"/>
+                <w:tab w:val="left" w:pos="4580"/>
+                <w:tab w:val="left" w:pos="5496"/>
+                <w:tab w:val="left" w:pos="6412"/>
+                <w:tab w:val="left" w:pos="7328"/>
+                <w:tab w:val="left" w:pos="8244"/>
+                <w:tab w:val="left" w:pos="9160"/>
+                <w:tab w:val="left" w:pos="10076"/>
+                <w:tab w:val="left" w:pos="10992"/>
+                <w:tab w:val="left" w:pos="11908"/>
+                <w:tab w:val="left" w:pos="12824"/>
+                <w:tab w:val="left" w:pos="13740"/>
+                <w:tab w:val="left" w:pos="14656"/>
+              </w:tabs>
+              <w:rPr>
+                <w:rFonts w:ascii="Courier New" w:eastAsia="Times New Roman" w:hAnsi="Courier New" w:cs="Courier New"/>
+                <w:color w:val="000000"/>
+                <w:sz w:val="20"/>
+                <w:szCs w:val="20"/>
+              </w:rPr>
+            </w:pPr>
+            <w:r>
+              <w:rPr>
+                <w:rFonts w:ascii="Courier New" w:eastAsia="Times New Roman" w:hAnsi="Courier New" w:cs="Courier New"/>
+                <w:color w:val="000000"/>
+                <w:sz w:val="20"/>
+                <w:szCs w:val="20"/>
+              </w:rPr>
+              <w:t xml:space="preserve">In case of </w:t>
+            </w:r>
+            <w:r>
+              <w:rPr>
+                <w:rFonts w:ascii="Courier New" w:eastAsia="Times New Roman" w:hAnsi="Courier New" w:cs="Courier New"/>
+                <w:color w:val="000000"/>
+                <w:sz w:val="20"/>
+                <w:szCs w:val="20"/>
+              </w:rPr>
+              <w:t xml:space="preserve">unable to send mail or error from mail sending </w:t>
+            </w:r>
+            <w:r>
+              <w:rPr>
+                <w:rFonts w:ascii="Courier New" w:eastAsia="Times New Roman" w:hAnsi="Courier New" w:cs="Courier New"/>
+                <w:color w:val="000000"/>
+                <w:sz w:val="20"/>
+                <w:szCs w:val="20"/>
+              </w:rPr>
+              <w:t>:</w:t>
+            </w:r>
+          </w:p>
+          <w:p>
+            <w:pPr>
+              <w:rPr>
+                <w:rFonts w:ascii="Courier New" w:eastAsia="Times New Roman" w:hAnsi="Courier New" w:cs="Courier New"/>
+                <w:sz w:val="20"/>
+                <w:szCs w:val="20"/>
+              </w:rPr>
+            </w:pPr>
+            <w:r>
+              <w:rPr>
+                <w:rFonts w:ascii="Courier New" w:eastAsia="Times New Roman" w:hAnsi="Courier New" w:cs="Courier New"/>
+                <w:color w:val="000000"/>
+                <w:sz w:val="20"/>
+                <w:szCs w:val="20"/>
+              </w:rPr>
+              <w:t>{"status":1,"statusCode":15</w:t>
+            </w:r>
+            <w:bookmarkStart w:id="1" w:name="_GoBack"/>
+            <w:bookmarkEnd w:id="1"/>
+            <w:r>
+              <w:rPr>
+                <w:rFonts w:ascii="Courier New" w:eastAsia="Times New Roman" w:hAnsi="Courier New" w:cs="Courier New"/>
+                <w:color w:val="000000"/>
+                <w:sz w:val="20"/>
+                <w:szCs w:val="20"/>
+              </w:rPr>
+              <w:t>001</w:t>
             </w:r>
             <w:r>
               <w:rPr>
@@ -20888,7 +23034,7 @@
   <w:style w:type="paragraph" w:default="1" w:styleId="Normal">
     <w:name w:val="Normal"/>
     <w:qFormat/>
-    <w:rsid w:val="00D4003C"/>
+    <w:rsid w:val="00F24DCC"/>
   </w:style>
   <w:style w:type="paragraph" w:styleId="Heading1">
     <w:name w:val="heading 1"/>
@@ -21310,7 +23456,7 @@
   <w:style w:type="paragraph" w:default="1" w:styleId="Normal">
     <w:name w:val="Normal"/>
     <w:qFormat/>
-    <w:rsid w:val="00D4003C"/>
+    <w:rsid w:val="00F24DCC"/>
   </w:style>
   <w:style w:type="paragraph" w:styleId="Heading1">
     <w:name w:val="heading 1"/>

</xml_diff>